<commit_message>
Adding talking points to crypto article
</commit_message>
<xml_diff>
--- a/articles/crypto/Bitcoin vs Nano.docx
+++ b/articles/crypto/Bitcoin vs Nano.docx
@@ -16,6 +16,141 @@
           <w:szCs w:val="28"/>
         </w:rPr>
         <w:t>Bitcoin vs Nano</w:t>
+      </w:r>
+    </w:p>
+    <w:p>
+      <w:pPr>
+        <w:jc w:val="center"/>
+        <w:rPr>
+          <w:sz w:val="28"/>
+          <w:szCs w:val="28"/>
+        </w:rPr>
+      </w:pPr>
+    </w:p>
+    <w:p>
+      <w:pPr>
+        <w:jc w:val="center"/>
+        <w:rPr>
+          <w:sz w:val="28"/>
+          <w:szCs w:val="28"/>
+        </w:rPr>
+      </w:pPr>
+      <w:r>
+        <w:rPr>
+          <w:sz w:val="28"/>
+          <w:szCs w:val="28"/>
+        </w:rPr>
+        <w:t>Talking points:</w:t>
+      </w:r>
+    </w:p>
+    <w:p>
+      <w:pPr>
+        <w:jc w:val="center"/>
+        <w:rPr>
+          <w:sz w:val="28"/>
+          <w:szCs w:val="28"/>
+        </w:rPr>
+      </w:pPr>
+      <w:r>
+        <w:rPr>
+          <w:sz w:val="28"/>
+          <w:szCs w:val="28"/>
+        </w:rPr>
+        <w:t>-Speed</w:t>
+      </w:r>
+    </w:p>
+    <w:p>
+      <w:pPr>
+        <w:jc w:val="center"/>
+        <w:rPr>
+          <w:sz w:val="28"/>
+          <w:szCs w:val="28"/>
+        </w:rPr>
+      </w:pPr>
+      <w:r>
+        <w:rPr>
+          <w:sz w:val="28"/>
+          <w:szCs w:val="28"/>
+        </w:rPr>
+        <w:t>-Miner Fees</w:t>
+      </w:r>
+    </w:p>
+    <w:p>
+      <w:pPr>
+        <w:jc w:val="center"/>
+        <w:rPr>
+          <w:sz w:val="28"/>
+          <w:szCs w:val="28"/>
+        </w:rPr>
+      </w:pPr>
+      <w:r>
+        <w:rPr>
+          <w:sz w:val="28"/>
+          <w:szCs w:val="28"/>
+        </w:rPr>
+        <w:t>-Decentralization (Nakamoto Coefficient)</w:t>
+      </w:r>
+    </w:p>
+    <w:p>
+      <w:pPr>
+        <w:jc w:val="center"/>
+        <w:rPr>
+          <w:sz w:val="28"/>
+          <w:szCs w:val="28"/>
+        </w:rPr>
+      </w:pPr>
+      <w:r>
+        <w:rPr>
+          <w:sz w:val="28"/>
+          <w:szCs w:val="28"/>
+        </w:rPr>
+        <w:t>-</w:t>
+      </w:r>
+      <w:r>
+        <w:rPr>
+          <w:sz w:val="28"/>
+          <w:szCs w:val="28"/>
+        </w:rPr>
+        <w:t>Efficiency (Transactions use 1/3 the storage space on ledger)</w:t>
+      </w:r>
+    </w:p>
+    <w:p>
+      <w:pPr>
+        <w:jc w:val="center"/>
+        <w:rPr>
+          <w:sz w:val="28"/>
+          <w:szCs w:val="28"/>
+        </w:rPr>
+      </w:pPr>
+      <w:r>
+        <w:rPr>
+          <w:sz w:val="28"/>
+          <w:szCs w:val="28"/>
+        </w:rPr>
+        <w:t>-</w:t>
+      </w:r>
+      <w:r>
+        <w:rPr>
+          <w:sz w:val="28"/>
+          <w:szCs w:val="28"/>
+        </w:rPr>
+        <w:t>No Mining</w:t>
+      </w:r>
+    </w:p>
+    <w:p>
+      <w:pPr>
+        <w:jc w:val="center"/>
+        <w:rPr>
+          <w:sz w:val="28"/>
+          <w:szCs w:val="28"/>
+        </w:rPr>
+      </w:pPr>
+      <w:r>
+        <w:rPr>
+          <w:sz w:val="28"/>
+          <w:szCs w:val="28"/>
+        </w:rPr>
+        <w:t>-Green (Environmentally friendly)</w:t>
       </w:r>
     </w:p>
     <w:sectPr>

</xml_diff>